<commit_message>
added answer for non coding question 3
</commit_message>
<xml_diff>
--- a/NonCoding/Non Coding Question.docx
+++ b/NonCoding/Non Coding Question.docx
@@ -229,19 +229,11 @@
           <w:rFonts w:cstheme="minorHAnsi"/>
         </w:rPr>
       </w:pPr>
-      <w:proofErr w:type="gramStart"/>
-      <w:r>
-        <w:rPr>
-          <w:rFonts w:cstheme="minorHAnsi"/>
-        </w:rPr>
-        <w:t>We’re</w:t>
-      </w:r>
-      <w:proofErr w:type="gramEnd"/>
-      <w:r>
-        <w:rPr>
-          <w:rFonts w:cstheme="minorHAnsi"/>
-        </w:rPr>
-        <w:t xml:space="preserve"> planning to make a feature which allows each account to create multiple logins. Each</w:t>
+      <w:r>
+        <w:rPr>
+          <w:rFonts w:cstheme="minorHAnsi"/>
+        </w:rPr>
+        <w:t>We’re planning to make a feature which allows each account to create multiple logins. Each</w:t>
       </w:r>
     </w:p>
     <w:p>
@@ -357,10 +349,28 @@
         <w:spacing w:after="0" w:line="240" w:lineRule="auto"/>
         <w:rPr>
           <w:rFonts w:cstheme="minorHAnsi"/>
+        </w:rPr>
+      </w:pPr>
+      <w:r>
+        <w:rPr>
+          <w:rFonts w:cstheme="minorHAnsi"/>
           <w:b/>
           <w:bCs/>
         </w:rPr>
-      </w:pPr>
+        <w:t>Ans :</w:t>
+      </w:r>
+      <w:r>
+        <w:rPr>
+          <w:rFonts w:cstheme="minorHAnsi"/>
+        </w:rPr>
+        <w:t xml:space="preserve">  I will prefer to use </w:t>
+      </w:r>
+      <w:r>
+        <w:rPr>
+          <w:rFonts w:cstheme="minorHAnsi"/>
+        </w:rPr>
+        <w:t>Adjacency List to maintain the hierarchy and use Nested Sets to query the hierarchy.</w:t>
+      </w:r>
     </w:p>
     <w:p>
       <w:pPr>
@@ -387,257 +397,305 @@
           <w:bCs/>
         </w:rPr>
       </w:pPr>
-      <w:r>
+    </w:p>
+    <w:p>
+      <w:pPr>
+        <w:autoSpaceDE w:val="0"/>
+        <w:autoSpaceDN w:val="0"/>
+        <w:adjustRightInd w:val="0"/>
+        <w:spacing w:after="0" w:line="240" w:lineRule="auto"/>
         <w:rPr>
           <w:rFonts w:cstheme="minorHAnsi"/>
           <w:b/>
           <w:bCs/>
         </w:rPr>
-        <w:t>Product pricing, Categories and Discounts/Markups</w:t>
-      </w:r>
-    </w:p>
-    <w:p>
-      <w:pPr>
-        <w:autoSpaceDE w:val="0"/>
-        <w:autoSpaceDN w:val="0"/>
-        <w:adjustRightInd w:val="0"/>
-        <w:spacing w:after="0" w:line="240" w:lineRule="auto"/>
-        <w:rPr>
-          <w:rFonts w:cstheme="minorHAnsi"/>
-        </w:rPr>
-      </w:pPr>
-    </w:p>
-    <w:p>
-      <w:pPr>
-        <w:autoSpaceDE w:val="0"/>
-        <w:autoSpaceDN w:val="0"/>
-        <w:adjustRightInd w:val="0"/>
-        <w:spacing w:after="0" w:line="240" w:lineRule="auto"/>
-        <w:rPr>
-          <w:rFonts w:cstheme="minorHAnsi"/>
-        </w:rPr>
-      </w:pPr>
-      <w:r>
-        <w:rPr>
-          <w:rFonts w:cstheme="minorHAnsi"/>
-        </w:rPr>
-        <w:t>On the Local Line platform, every supplier should be able to show a different price list for every</w:t>
-      </w:r>
-    </w:p>
-    <w:p>
-      <w:pPr>
-        <w:autoSpaceDE w:val="0"/>
-        <w:autoSpaceDN w:val="0"/>
-        <w:adjustRightInd w:val="0"/>
-        <w:spacing w:after="0" w:line="240" w:lineRule="auto"/>
-        <w:rPr>
-          <w:rFonts w:cstheme="minorHAnsi"/>
-        </w:rPr>
-      </w:pPr>
-      <w:r>
-        <w:rPr>
-          <w:rFonts w:cstheme="minorHAnsi"/>
-        </w:rPr>
-        <w:t xml:space="preserve">customer (or group of customers) they may have. How would you structure the DB to </w:t>
-      </w:r>
-      <w:proofErr w:type="gramStart"/>
-      <w:r>
-        <w:rPr>
-          <w:rFonts w:cstheme="minorHAnsi"/>
-        </w:rPr>
-        <w:t>implement</w:t>
-      </w:r>
-      <w:proofErr w:type="gramEnd"/>
-    </w:p>
-    <w:p>
-      <w:pPr>
-        <w:autoSpaceDE w:val="0"/>
-        <w:autoSpaceDN w:val="0"/>
-        <w:adjustRightInd w:val="0"/>
-        <w:spacing w:after="0" w:line="240" w:lineRule="auto"/>
-        <w:rPr>
-          <w:rFonts w:cstheme="minorHAnsi"/>
-        </w:rPr>
-      </w:pPr>
-      <w:r>
-        <w:rPr>
-          <w:rFonts w:cstheme="minorHAnsi"/>
-        </w:rPr>
-        <w:t xml:space="preserve">this functionality in a way that can serve tens of thousands of products per </w:t>
-      </w:r>
-      <w:proofErr w:type="gramStart"/>
-      <w:r>
-        <w:rPr>
-          <w:rFonts w:cstheme="minorHAnsi"/>
-        </w:rPr>
-        <w:t>day?</w:t>
-      </w:r>
-      <w:proofErr w:type="gramEnd"/>
-    </w:p>
-    <w:p>
-      <w:pPr>
-        <w:autoSpaceDE w:val="0"/>
-        <w:autoSpaceDN w:val="0"/>
-        <w:adjustRightInd w:val="0"/>
-        <w:spacing w:after="0" w:line="240" w:lineRule="auto"/>
-        <w:rPr>
-          <w:rFonts w:cstheme="minorHAnsi"/>
-        </w:rPr>
-      </w:pPr>
-    </w:p>
-    <w:p>
-      <w:pPr>
-        <w:autoSpaceDE w:val="0"/>
-        <w:autoSpaceDN w:val="0"/>
-        <w:adjustRightInd w:val="0"/>
-        <w:spacing w:after="0" w:line="240" w:lineRule="auto"/>
-        <w:rPr>
-          <w:rFonts w:cstheme="minorHAnsi"/>
-        </w:rPr>
-      </w:pPr>
-      <w:r>
-        <w:rPr>
-          <w:rFonts w:cstheme="minorHAnsi"/>
-        </w:rPr>
-        <w:t>Bonus: Some suppliers on Local Line resell and/or repackage other suppliers’ items. How would</w:t>
-      </w:r>
-    </w:p>
-    <w:p>
-      <w:pPr>
-        <w:autoSpaceDE w:val="0"/>
-        <w:autoSpaceDN w:val="0"/>
-        <w:adjustRightInd w:val="0"/>
-        <w:spacing w:after="0" w:line="240" w:lineRule="auto"/>
-        <w:rPr>
-          <w:rFonts w:cstheme="minorHAnsi"/>
-        </w:rPr>
-      </w:pPr>
-      <w:r>
-        <w:rPr>
-          <w:rFonts w:cstheme="minorHAnsi"/>
-        </w:rPr>
-        <w:t>you fit this into your model?</w:t>
-      </w:r>
-    </w:p>
-    <w:p>
-      <w:pPr>
-        <w:autoSpaceDE w:val="0"/>
-        <w:autoSpaceDN w:val="0"/>
-        <w:adjustRightInd w:val="0"/>
-        <w:spacing w:after="0" w:line="240" w:lineRule="auto"/>
-        <w:rPr>
-          <w:rFonts w:cstheme="minorHAnsi"/>
-        </w:rPr>
-      </w:pPr>
-    </w:p>
-    <w:p>
-      <w:pPr>
-        <w:autoSpaceDE w:val="0"/>
-        <w:autoSpaceDN w:val="0"/>
-        <w:adjustRightInd w:val="0"/>
-        <w:spacing w:after="0" w:line="240" w:lineRule="auto"/>
-        <w:rPr>
-          <w:rFonts w:cstheme="minorHAnsi"/>
-        </w:rPr>
-      </w:pPr>
-    </w:p>
-    <w:p>
-      <w:pPr>
-        <w:autoSpaceDE w:val="0"/>
-        <w:autoSpaceDN w:val="0"/>
-        <w:adjustRightInd w:val="0"/>
-        <w:spacing w:after="0" w:line="240" w:lineRule="auto"/>
+      </w:pPr>
+      <w:r>
         <w:rPr>
           <w:rFonts w:cstheme="minorHAnsi"/>
           <w:b/>
           <w:bCs/>
         </w:rPr>
-      </w:pPr>
-      <w:r>
+        <w:t>Product pricing, Categories and Discounts/Markups</w:t>
+      </w:r>
+    </w:p>
+    <w:p>
+      <w:pPr>
+        <w:autoSpaceDE w:val="0"/>
+        <w:autoSpaceDN w:val="0"/>
+        <w:adjustRightInd w:val="0"/>
+        <w:spacing w:after="0" w:line="240" w:lineRule="auto"/>
+        <w:rPr>
+          <w:rFonts w:cstheme="minorHAnsi"/>
+        </w:rPr>
+      </w:pPr>
+    </w:p>
+    <w:p>
+      <w:pPr>
+        <w:autoSpaceDE w:val="0"/>
+        <w:autoSpaceDN w:val="0"/>
+        <w:adjustRightInd w:val="0"/>
+        <w:spacing w:after="0" w:line="240" w:lineRule="auto"/>
+        <w:rPr>
+          <w:rFonts w:cstheme="minorHAnsi"/>
+        </w:rPr>
+      </w:pPr>
+      <w:r>
+        <w:rPr>
+          <w:rFonts w:cstheme="minorHAnsi"/>
+        </w:rPr>
+        <w:t>On the Local Line platform, every supplier should be able to show a different price list for every</w:t>
+      </w:r>
+    </w:p>
+    <w:p>
+      <w:pPr>
+        <w:autoSpaceDE w:val="0"/>
+        <w:autoSpaceDN w:val="0"/>
+        <w:adjustRightInd w:val="0"/>
+        <w:spacing w:after="0" w:line="240" w:lineRule="auto"/>
+        <w:rPr>
+          <w:rFonts w:cstheme="minorHAnsi"/>
+        </w:rPr>
+      </w:pPr>
+      <w:r>
+        <w:rPr>
+          <w:rFonts w:cstheme="minorHAnsi"/>
+        </w:rPr>
+        <w:t>customer (or group of customers) they may have. How would you structure the DB to implement</w:t>
+      </w:r>
+    </w:p>
+    <w:p>
+      <w:pPr>
+        <w:autoSpaceDE w:val="0"/>
+        <w:autoSpaceDN w:val="0"/>
+        <w:adjustRightInd w:val="0"/>
+        <w:spacing w:after="0" w:line="240" w:lineRule="auto"/>
+        <w:rPr>
+          <w:rFonts w:cstheme="minorHAnsi"/>
+        </w:rPr>
+      </w:pPr>
+      <w:r>
+        <w:rPr>
+          <w:rFonts w:cstheme="minorHAnsi"/>
+        </w:rPr>
+        <w:t>this functionality in a way that can serve tens of thousands of products per day?</w:t>
+      </w:r>
+    </w:p>
+    <w:p>
+      <w:pPr>
+        <w:autoSpaceDE w:val="0"/>
+        <w:autoSpaceDN w:val="0"/>
+        <w:adjustRightInd w:val="0"/>
+        <w:spacing w:after="0" w:line="240" w:lineRule="auto"/>
+        <w:rPr>
+          <w:rFonts w:cstheme="minorHAnsi"/>
+        </w:rPr>
+      </w:pPr>
+    </w:p>
+    <w:p>
+      <w:pPr>
+        <w:autoSpaceDE w:val="0"/>
+        <w:autoSpaceDN w:val="0"/>
+        <w:adjustRightInd w:val="0"/>
+        <w:spacing w:after="0" w:line="240" w:lineRule="auto"/>
+        <w:rPr>
+          <w:rFonts w:cstheme="minorHAnsi"/>
+        </w:rPr>
+      </w:pPr>
+      <w:r>
+        <w:rPr>
+          <w:rFonts w:cstheme="minorHAnsi"/>
+        </w:rPr>
+        <w:t>Bonus: Some suppliers on Local Line resell and/or repackage other suppliers’ items. How would</w:t>
+      </w:r>
+    </w:p>
+    <w:p>
+      <w:pPr>
+        <w:autoSpaceDE w:val="0"/>
+        <w:autoSpaceDN w:val="0"/>
+        <w:adjustRightInd w:val="0"/>
+        <w:spacing w:after="0" w:line="240" w:lineRule="auto"/>
+        <w:rPr>
+          <w:rFonts w:cstheme="minorHAnsi"/>
+        </w:rPr>
+      </w:pPr>
+      <w:r>
+        <w:rPr>
+          <w:rFonts w:cstheme="minorHAnsi"/>
+        </w:rPr>
+        <w:t>you fit this into your model?</w:t>
+      </w:r>
+    </w:p>
+    <w:p>
+      <w:pPr>
+        <w:autoSpaceDE w:val="0"/>
+        <w:autoSpaceDN w:val="0"/>
+        <w:adjustRightInd w:val="0"/>
+        <w:spacing w:after="0" w:line="240" w:lineRule="auto"/>
+        <w:rPr>
+          <w:rFonts w:cstheme="minorHAnsi"/>
+        </w:rPr>
+      </w:pPr>
+    </w:p>
+    <w:p>
+      <w:pPr>
+        <w:autoSpaceDE w:val="0"/>
+        <w:autoSpaceDN w:val="0"/>
+        <w:adjustRightInd w:val="0"/>
+        <w:spacing w:after="0" w:line="240" w:lineRule="auto"/>
+        <w:rPr>
+          <w:rFonts w:cstheme="minorHAnsi"/>
+        </w:rPr>
+      </w:pPr>
+      <w:r>
+        <w:rPr>
+          <w:rFonts w:cstheme="minorHAnsi"/>
+        </w:rPr>
+        <w:t xml:space="preserve">Ans : </w:t>
+      </w:r>
+      <w:r>
+        <w:rPr>
+          <w:rFonts w:cstheme="minorHAnsi"/>
+        </w:rPr>
+        <w:t xml:space="preserve"> We crate the group then assign it to list of customers so based on that we can identify the customer belong to which group. and refer to that group ID to supplier so based on that group id he can  show price list for that group of customer or individual customer.</w:t>
+      </w:r>
+    </w:p>
+    <w:p>
+      <w:pPr>
+        <w:autoSpaceDE w:val="0"/>
+        <w:autoSpaceDN w:val="0"/>
+        <w:adjustRightInd w:val="0"/>
+        <w:spacing w:after="0" w:line="240" w:lineRule="auto"/>
+        <w:rPr>
+          <w:rFonts w:cstheme="minorHAnsi"/>
+        </w:rPr>
+      </w:pPr>
+      <w:r>
+        <w:rPr>
+          <w:rFonts w:cstheme="minorHAnsi"/>
+        </w:rPr>
+        <w:t>We can use indexing and partition concept for optimization so can get optimizes way search result.</w:t>
+      </w:r>
+    </w:p>
+    <w:p>
+      <w:pPr>
+        <w:autoSpaceDE w:val="0"/>
+        <w:autoSpaceDN w:val="0"/>
+        <w:adjustRightInd w:val="0"/>
+        <w:spacing w:after="0" w:line="240" w:lineRule="auto"/>
+        <w:rPr>
+          <w:rFonts w:cstheme="minorHAnsi"/>
+        </w:rPr>
+      </w:pPr>
+    </w:p>
+    <w:p>
+      <w:pPr>
+        <w:autoSpaceDE w:val="0"/>
+        <w:autoSpaceDN w:val="0"/>
+        <w:adjustRightInd w:val="0"/>
+        <w:spacing w:after="0" w:line="240" w:lineRule="auto"/>
+        <w:rPr>
+          <w:rFonts w:cstheme="minorHAnsi"/>
+        </w:rPr>
+      </w:pPr>
+      <w:r>
+        <w:rPr>
+          <w:rFonts w:cstheme="minorHAnsi"/>
+        </w:rPr>
+        <w:t>Suppliers refer to same model so it’s called self-referencing.</w:t>
+      </w:r>
+    </w:p>
+    <w:p>
+      <w:pPr>
+        <w:autoSpaceDE w:val="0"/>
+        <w:autoSpaceDN w:val="0"/>
+        <w:adjustRightInd w:val="0"/>
+        <w:spacing w:after="0" w:line="240" w:lineRule="auto"/>
+        <w:rPr>
+          <w:rFonts w:cstheme="minorHAnsi"/>
+        </w:rPr>
+      </w:pPr>
+    </w:p>
+    <w:p>
+      <w:pPr>
+        <w:autoSpaceDE w:val="0"/>
+        <w:autoSpaceDN w:val="0"/>
+        <w:adjustRightInd w:val="0"/>
+        <w:spacing w:after="0" w:line="240" w:lineRule="auto"/>
+        <w:rPr>
+          <w:rFonts w:cstheme="minorHAnsi"/>
+        </w:rPr>
+      </w:pPr>
+    </w:p>
+    <w:p>
+      <w:pPr>
+        <w:autoSpaceDE w:val="0"/>
+        <w:autoSpaceDN w:val="0"/>
+        <w:adjustRightInd w:val="0"/>
+        <w:spacing w:after="0" w:line="240" w:lineRule="auto"/>
+        <w:rPr>
+          <w:rFonts w:cstheme="minorHAnsi"/>
+        </w:rPr>
+      </w:pPr>
+    </w:p>
+    <w:p>
+      <w:pPr>
+        <w:autoSpaceDE w:val="0"/>
+        <w:autoSpaceDN w:val="0"/>
+        <w:adjustRightInd w:val="0"/>
+        <w:spacing w:after="0" w:line="240" w:lineRule="auto"/>
+        <w:rPr>
+          <w:rFonts w:cstheme="minorHAnsi"/>
+        </w:rPr>
+      </w:pPr>
+    </w:p>
+    <w:p>
+      <w:pPr>
+        <w:autoSpaceDE w:val="0"/>
+        <w:autoSpaceDN w:val="0"/>
+        <w:adjustRightInd w:val="0"/>
+        <w:spacing w:after="0" w:line="240" w:lineRule="auto"/>
         <w:rPr>
           <w:rFonts w:cstheme="minorHAnsi"/>
           <w:b/>
           <w:bCs/>
         </w:rPr>
-        <w:t>MVC Framework</w:t>
-      </w:r>
+      </w:pPr>
       <w:r>
         <w:rPr>
           <w:rFonts w:cstheme="minorHAnsi"/>
           <w:b/>
           <w:bCs/>
         </w:rPr>
-        <w:t xml:space="preserve"> :</w:t>
-      </w:r>
-    </w:p>
-    <w:p>
-      <w:pPr>
-        <w:autoSpaceDE w:val="0"/>
-        <w:autoSpaceDN w:val="0"/>
-        <w:adjustRightInd w:val="0"/>
-        <w:spacing w:after="0" w:line="240" w:lineRule="auto"/>
-        <w:rPr>
-          <w:rFonts w:cstheme="minorHAnsi"/>
-        </w:rPr>
-      </w:pPr>
-    </w:p>
-    <w:p>
-      <w:pPr>
-        <w:autoSpaceDE w:val="0"/>
-        <w:autoSpaceDN w:val="0"/>
-        <w:adjustRightInd w:val="0"/>
-        <w:spacing w:after="0" w:line="240" w:lineRule="auto"/>
-        <w:rPr>
-          <w:rFonts w:cstheme="minorHAnsi"/>
-        </w:rPr>
-      </w:pPr>
-      <w:r>
-        <w:rPr>
-          <w:rFonts w:cstheme="minorHAnsi"/>
-        </w:rPr>
-        <w:t xml:space="preserve">You have a route that needs to do the following (given a </w:t>
-      </w:r>
-      <w:proofErr w:type="spellStart"/>
-      <w:r>
-        <w:rPr>
-          <w:rFonts w:cstheme="minorHAnsi"/>
-        </w:rPr>
-        <w:t>user_id</w:t>
-      </w:r>
-      <w:proofErr w:type="spellEnd"/>
-      <w:r>
-        <w:rPr>
-          <w:rFonts w:cstheme="minorHAnsi"/>
-        </w:rPr>
-        <w:t xml:space="preserve">, </w:t>
-      </w:r>
-      <w:proofErr w:type="spellStart"/>
-      <w:r>
-        <w:rPr>
-          <w:rFonts w:cstheme="minorHAnsi"/>
-        </w:rPr>
-        <w:t>buyer_id</w:t>
-      </w:r>
-      <w:proofErr w:type="spellEnd"/>
-      <w:r>
-        <w:rPr>
-          <w:rFonts w:cstheme="minorHAnsi"/>
-        </w:rPr>
-        <w:t xml:space="preserve">, </w:t>
-      </w:r>
-      <w:proofErr w:type="spellStart"/>
-      <w:r>
-        <w:rPr>
-          <w:rFonts w:cstheme="minorHAnsi"/>
-        </w:rPr>
-        <w:t>seller_id</w:t>
-      </w:r>
-      <w:proofErr w:type="spellEnd"/>
-      <w:r>
-        <w:rPr>
-          <w:rFonts w:cstheme="minorHAnsi"/>
-        </w:rPr>
-        <w:t>, and</w:t>
+        <w:t>MVC Framework :</w:t>
+      </w:r>
+    </w:p>
+    <w:p>
+      <w:pPr>
+        <w:autoSpaceDE w:val="0"/>
+        <w:autoSpaceDN w:val="0"/>
+        <w:adjustRightInd w:val="0"/>
+        <w:spacing w:after="0" w:line="240" w:lineRule="auto"/>
+        <w:rPr>
+          <w:rFonts w:cstheme="minorHAnsi"/>
+        </w:rPr>
+      </w:pPr>
+    </w:p>
+    <w:p>
+      <w:pPr>
+        <w:autoSpaceDE w:val="0"/>
+        <w:autoSpaceDN w:val="0"/>
+        <w:adjustRightInd w:val="0"/>
+        <w:spacing w:after="0" w:line="240" w:lineRule="auto"/>
+        <w:rPr>
+          <w:rFonts w:cstheme="minorHAnsi"/>
+        </w:rPr>
+      </w:pPr>
+      <w:r>
+        <w:rPr>
+          <w:rFonts w:cstheme="minorHAnsi"/>
+        </w:rPr>
+        <w:t>You have a route that needs to do the following (given a user_id, buyer_id, seller_id, and</w:t>
       </w:r>
     </w:p>
     <w:p>
@@ -699,35 +757,7 @@
         <w:rPr>
           <w:rFonts w:cstheme="minorHAnsi"/>
         </w:rPr>
-        <w:t xml:space="preserve">Check for user authentication </w:t>
-      </w:r>
-      <w:proofErr w:type="spellStart"/>
-      <w:r>
-        <w:rPr>
-          <w:rFonts w:cstheme="minorHAnsi"/>
-        </w:rPr>
-        <w:t>check_auth</w:t>
-      </w:r>
-      <w:proofErr w:type="spellEnd"/>
-      <w:r>
-        <w:rPr>
-          <w:rFonts w:cstheme="minorHAnsi"/>
-        </w:rPr>
-        <w:t>(</w:t>
-      </w:r>
-      <w:proofErr w:type="spellStart"/>
-      <w:r>
-        <w:rPr>
-          <w:rFonts w:cstheme="minorHAnsi"/>
-        </w:rPr>
-        <w:t>user_id</w:t>
-      </w:r>
-      <w:proofErr w:type="spellEnd"/>
-      <w:r>
-        <w:rPr>
-          <w:rFonts w:cstheme="minorHAnsi"/>
-        </w:rPr>
-        <w:t>)</w:t>
+        <w:t>Check for user authentication check_auth(user_id)</w:t>
       </w:r>
     </w:p>
     <w:p>
@@ -751,19 +781,7 @@
         <w:rPr>
           <w:rFonts w:cstheme="minorHAnsi"/>
         </w:rPr>
-        <w:t xml:space="preserve"> I will do </w:t>
-      </w:r>
-      <w:r>
-        <w:rPr>
-          <w:rFonts w:cstheme="minorHAnsi"/>
-        </w:rPr>
-        <w:t>authentication</w:t>
-      </w:r>
-      <w:r>
-        <w:rPr>
-          <w:rFonts w:cstheme="minorHAnsi"/>
-        </w:rPr>
-        <w:t xml:space="preserve"> in controller</w:t>
+        <w:t xml:space="preserve"> I will do authentication in controller</w:t>
       </w:r>
       <w:r>
         <w:rPr>
@@ -803,7 +821,6 @@
         <w:rPr>
           <w:rFonts w:cstheme="minorHAnsi"/>
         </w:rPr>
-        <w:lastRenderedPageBreak/>
         <w:t>Query the database for the required order</w:t>
       </w:r>
     </w:p>
@@ -868,90 +885,68 @@
         <w:rPr>
           <w:rFonts w:cstheme="minorHAnsi"/>
         </w:rPr>
-        <w:t xml:space="preserve">Calculate the grand total for that order </w:t>
-      </w:r>
-      <w:proofErr w:type="spellStart"/>
+        <w:t>Calculate the grand total for that order calculate_grandtotal(...)</w:t>
+      </w:r>
+    </w:p>
+    <w:p>
+      <w:pPr>
+        <w:pStyle w:val="ListParagraph"/>
+        <w:autoSpaceDE w:val="0"/>
+        <w:autoSpaceDN w:val="0"/>
+        <w:adjustRightInd w:val="0"/>
+        <w:spacing w:after="0" w:line="240" w:lineRule="auto"/>
+        <w:rPr>
+          <w:rFonts w:cstheme="minorHAnsi"/>
+        </w:rPr>
+      </w:pPr>
+      <w:r>
+        <w:rPr>
+          <w:rFonts w:cstheme="minorHAnsi"/>
+        </w:rPr>
+        <w:t xml:space="preserve">Ans : I </w:t>
+      </w:r>
+      <w:r>
+        <w:rPr>
+          <w:rFonts w:cstheme="minorHAnsi"/>
+        </w:rPr>
+        <w:t xml:space="preserve">can </w:t>
+      </w:r>
+      <w:r>
+        <w:rPr>
+          <w:rFonts w:cstheme="minorHAnsi"/>
+        </w:rPr>
+        <w:t>do Calculate the grand total for that order</w:t>
+      </w:r>
+      <w:r>
+        <w:rPr>
+          <w:rFonts w:cstheme="minorHAnsi"/>
+        </w:rPr>
+        <w:t xml:space="preserve">  in model or Controller.</w:t>
+      </w:r>
+    </w:p>
+    <w:p>
+      <w:pPr>
+        <w:pStyle w:val="ListParagraph"/>
+        <w:autoSpaceDE w:val="0"/>
+        <w:autoSpaceDN w:val="0"/>
+        <w:adjustRightInd w:val="0"/>
+        <w:spacing w:after="0" w:line="240" w:lineRule="auto"/>
+        <w:rPr>
+          <w:rFonts w:cstheme="minorHAnsi"/>
+        </w:rPr>
+      </w:pPr>
+      <w:r>
+        <w:rPr>
+          <w:rFonts w:cstheme="minorHAnsi"/>
+        </w:rPr>
+        <w:t xml:space="preserve">If I will implement logic at model side then when query will be executed after that I will call </w:t>
+      </w:r>
       <w:r>
         <w:rPr>
           <w:rFonts w:cstheme="minorHAnsi"/>
         </w:rPr>
         <w:t>calculate_grandtotal</w:t>
       </w:r>
-      <w:proofErr w:type="spellEnd"/>
-      <w:r>
-        <w:rPr>
-          <w:rFonts w:cstheme="minorHAnsi"/>
-        </w:rPr>
-        <w:t>(...)</w:t>
-      </w:r>
-    </w:p>
-    <w:p>
-      <w:pPr>
-        <w:pStyle w:val="ListParagraph"/>
-        <w:autoSpaceDE w:val="0"/>
-        <w:autoSpaceDN w:val="0"/>
-        <w:adjustRightInd w:val="0"/>
-        <w:spacing w:after="0" w:line="240" w:lineRule="auto"/>
-        <w:rPr>
-          <w:rFonts w:cstheme="minorHAnsi"/>
-        </w:rPr>
-      </w:pPr>
-      <w:r>
-        <w:rPr>
-          <w:rFonts w:cstheme="minorHAnsi"/>
-        </w:rPr>
-        <w:t xml:space="preserve">Ans : I </w:t>
-      </w:r>
-      <w:r>
-        <w:rPr>
-          <w:rFonts w:cstheme="minorHAnsi"/>
-        </w:rPr>
-        <w:t xml:space="preserve">can </w:t>
-      </w:r>
-      <w:r>
-        <w:rPr>
-          <w:rFonts w:cstheme="minorHAnsi"/>
-        </w:rPr>
-        <w:t xml:space="preserve">do </w:t>
-      </w:r>
-      <w:r>
-        <w:rPr>
-          <w:rFonts w:cstheme="minorHAnsi"/>
-        </w:rPr>
-        <w:t>Calculate the grand total for that order</w:t>
-      </w:r>
-      <w:r>
-        <w:rPr>
-          <w:rFonts w:cstheme="minorHAnsi"/>
-        </w:rPr>
-        <w:t xml:space="preserve">  in model or Controller.</w:t>
-      </w:r>
-    </w:p>
-    <w:p>
-      <w:pPr>
-        <w:pStyle w:val="ListParagraph"/>
-        <w:autoSpaceDE w:val="0"/>
-        <w:autoSpaceDN w:val="0"/>
-        <w:adjustRightInd w:val="0"/>
-        <w:spacing w:after="0" w:line="240" w:lineRule="auto"/>
-        <w:rPr>
-          <w:rFonts w:cstheme="minorHAnsi"/>
-        </w:rPr>
-      </w:pPr>
-      <w:r>
-        <w:rPr>
-          <w:rFonts w:cstheme="minorHAnsi"/>
-        </w:rPr>
-        <w:t xml:space="preserve">If I will implement logic at model side then when query will be executed after that I will call </w:t>
-      </w:r>
-      <w:proofErr w:type="spellStart"/>
-      <w:r>
-        <w:rPr>
-          <w:rFonts w:cstheme="minorHAnsi"/>
-        </w:rPr>
-        <w:t>calculate_grandtotal</w:t>
-      </w:r>
-      <w:proofErr w:type="spellEnd"/>
       <w:r>
         <w:rPr>
           <w:rFonts w:cstheme="minorHAnsi"/>
@@ -1044,21 +1039,7 @@
         <w:rPr>
           <w:rFonts w:cstheme="minorHAnsi"/>
         </w:rPr>
-        <w:t xml:space="preserve"> as controller response user request. </w:t>
-      </w:r>
-      <w:proofErr w:type="gramStart"/>
-      <w:r>
-        <w:rPr>
-          <w:rFonts w:cstheme="minorHAnsi"/>
-        </w:rPr>
-        <w:t>So</w:t>
-      </w:r>
-      <w:proofErr w:type="gramEnd"/>
-      <w:r>
-        <w:rPr>
-          <w:rFonts w:cstheme="minorHAnsi"/>
-        </w:rPr>
-        <w:t xml:space="preserve"> If user request the view detail of particular product then controller return the result to user by calling model </w:t>
+        <w:t xml:space="preserve"> as controller response user request. So If user request the view detail of particular product then controller return the result to user by calling model </w:t>
       </w:r>
       <w:r>
         <w:rPr>

</xml_diff>